<commit_message>
added description of test drivers
</commit_message>
<xml_diff>
--- a/Testing Strategy Doc.docx
+++ b/Testing Strategy Doc.docx
@@ -1,6 +1,6 @@
 
 <file path=word/document.xml><?xml version="1.0" encoding="utf-8"?>
-<w:document xmlns:wpc="http://schemas.microsoft.com/office/word/2010/wordprocessingCanvas" xmlns:cx="http://schemas.microsoft.com/office/drawing/2014/chartex" xmlns:cx1="http://schemas.microsoft.com/office/drawing/2015/9/8/chartex" xmlns:mc="http://schemas.openxmlformats.org/markup-compatibility/2006" xmlns:o="urn:schemas-microsoft-com:office:office" xmlns:r="http://schemas.openxmlformats.org/officeDocument/2006/relationships" xmlns:m="http://schemas.openxmlformats.org/officeDocument/2006/math" xmlns:v="urn:schemas-microsoft-com:vml" xmlns:wp14="http://schemas.microsoft.com/office/word/2010/wordprocessingDrawing" xmlns:wp="http://schemas.openxmlformats.org/drawingml/2006/wordprocessingDrawing" xmlns:w10="urn:schemas-microsoft-com:office:word" xmlns:w="http://schemas.openxmlformats.org/wordprocessingml/2006/main" xmlns:w14="http://schemas.microsoft.com/office/word/2010/wordml" xmlns:w15="http://schemas.microsoft.com/office/word/2012/wordml" xmlns:w16se="http://schemas.microsoft.com/office/word/2015/wordml/symex" xmlns:wpg="http://schemas.microsoft.com/office/word/2010/wordprocessingGroup" xmlns:wpi="http://schemas.microsoft.com/office/word/2010/wordprocessingInk" xmlns:wne="http://schemas.microsoft.com/office/word/2006/wordml" xmlns:wps="http://schemas.microsoft.com/office/word/2010/wordprocessingShape" mc:Ignorable="w14 w15 w16se wp14">
+<w:document xmlns:wpc="http://schemas.microsoft.com/office/word/2010/wordprocessingCanvas" xmlns:cx="http://schemas.microsoft.com/office/drawing/2014/chartex" xmlns:cx1="http://schemas.microsoft.com/office/drawing/2015/9/8/chartex" xmlns:cx2="http://schemas.microsoft.com/office/drawing/2015/10/21/chartex" xmlns:cx3="http://schemas.microsoft.com/office/drawing/2016/5/9/chartex" xmlns:cx4="http://schemas.microsoft.com/office/drawing/2016/5/10/chartex" xmlns:cx5="http://schemas.microsoft.com/office/drawing/2016/5/11/chartex" xmlns:cx6="http://schemas.microsoft.com/office/drawing/2016/5/12/chartex" xmlns:cx7="http://schemas.microsoft.com/office/drawing/2016/5/13/chartex" xmlns:cx8="http://schemas.microsoft.com/office/drawing/2016/5/14/chartex" xmlns:mc="http://schemas.openxmlformats.org/markup-compatibility/2006" xmlns:aink="http://schemas.microsoft.com/office/drawing/2016/ink" xmlns:am3d="http://schemas.microsoft.com/office/drawing/2017/model3d" xmlns:o="urn:schemas-microsoft-com:office:office" xmlns:r="http://schemas.openxmlformats.org/officeDocument/2006/relationships" xmlns:m="http://schemas.openxmlformats.org/officeDocument/2006/math" xmlns:v="urn:schemas-microsoft-com:vml" xmlns:wp14="http://schemas.microsoft.com/office/word/2010/wordprocessingDrawing" xmlns:wp="http://schemas.openxmlformats.org/drawingml/2006/wordprocessingDrawing" xmlns:w10="urn:schemas-microsoft-com:office:word" xmlns:w="http://schemas.openxmlformats.org/wordprocessingml/2006/main" xmlns:w14="http://schemas.microsoft.com/office/word/2010/wordml" xmlns:w15="http://schemas.microsoft.com/office/word/2012/wordml" xmlns:w16cid="http://schemas.microsoft.com/office/word/2016/wordml/cid" xmlns:w16se="http://schemas.microsoft.com/office/word/2015/wordml/symex" xmlns:wpg="http://schemas.microsoft.com/office/word/2010/wordprocessingGroup" xmlns:wpi="http://schemas.microsoft.com/office/word/2010/wordprocessingInk" xmlns:wne="http://schemas.microsoft.com/office/word/2006/wordml" xmlns:wps="http://schemas.microsoft.com/office/word/2010/wordprocessingShape" mc:Ignorable="w14 w15 w16se w16cid wp14">
   <w:body>
     <w:sdt>
       <w:sdtPr>
@@ -14,6 +14,7 @@
           <w:docPartUnique/>
         </w:docPartObj>
       </w:sdtPr>
+      <w:sdtEndPr/>
       <w:sdtContent>
         <w:p>
           <w:pPr>
@@ -146,13 +147,14 @@
                                     <w:tag w:val=""/>
                                     <w:id w:val="-650599894"/>
                                     <w:dataBinding w:prefixMappings="xmlns:ns0='http://schemas.microsoft.com/office/2006/coverPageProps' " w:xpath="/ns0:CoverPageProperties[1]/ns0:PublishDate[1]" w:storeItemID="{55AF091B-3C7A-41E3-B477-F2FDAA23CFDA}"/>
-                                    <w:date w:fullDate="2017-11-24T00:00:00Z">
+                                    <w:date w:fullDate="2017-11-25T00:00:00Z">
                                       <w:dateFormat w:val="M/d/yyyy"/>
                                       <w:lid w:val="en-US"/>
                                       <w:storeMappedDataAs w:val="dateTime"/>
                                       <w:calendar w:val="gregorian"/>
                                     </w:date>
                                   </w:sdtPr>
+                                  <w:sdtEndPr/>
                                   <w:sdtContent>
                                     <w:p>
                                       <w:pPr>
@@ -170,7 +172,7 @@
                                           <w:sz w:val="28"/>
                                           <w:szCs w:val="28"/>
                                         </w:rPr>
-                                        <w:t>11/24/2017</w:t>
+                                        <w:t>11/25/2017</w:t>
                                       </w:r>
                                     </w:p>
                                   </w:sdtContent>
@@ -3431,7 +3433,7 @@
               </mc:Choice>
               <mc:Fallback>
                 <w:pict>
-                  <v:group id="Group 2" o:spid="_x0000_s1026" style="position:absolute;margin-left:0;margin-top:0;width:172.8pt;height:718.55pt;z-index:-251657216;mso-width-percent:330;mso-height-percent:950;mso-left-percent:40;mso-position-horizontal-relative:page;mso-position-vertical:center;mso-position-vertical-relative:page;mso-width-percent:330;mso-height-percent:950;mso-left-percent:40" coordsize="21945,91257" o:gfxdata="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">
+                  <v:group id="Group 2" o:spid="_x0000_s1026" style="position:absolute;margin-left:0;margin-top:0;width:172.8pt;height:718.55pt;z-index:-251657216;mso-width-percent:330;mso-height-percent:950;mso-left-percent:40;mso-position-horizontal-relative:page;mso-position-vertical:center;mso-position-vertical-relative:page;mso-width-percent:330;mso-height-percent:950;mso-left-percent:40" coordsize="21945,91257" o:gfxdata="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">
                     <v:rect id="Rectangle 3" o:spid="_x0000_s1027" style="position:absolute;width:1945;height:91257;visibility:visible;mso-wrap-style:square;v-text-anchor:middle" o:gfxdata="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" fillcolor="#44546a [3215]" stroked="f" strokeweight="1pt"/>
                     <v:shapetype id="_x0000_t15" coordsize="21600,21600" o:spt="15" adj="16200" path="m@0,l,,,21600@0,21600,21600,10800xe">
                       <v:stroke joinstyle="miter"/>
@@ -3458,13 +3460,14 @@
                               <w:tag w:val=""/>
                               <w:id w:val="-650599894"/>
                               <w:dataBinding w:prefixMappings="xmlns:ns0='http://schemas.microsoft.com/office/2006/coverPageProps' " w:xpath="/ns0:CoverPageProperties[1]/ns0:PublishDate[1]" w:storeItemID="{55AF091B-3C7A-41E3-B477-F2FDAA23CFDA}"/>
-                              <w:date w:fullDate="2017-11-24T00:00:00Z">
+                              <w:date w:fullDate="2017-11-25T00:00:00Z">
                                 <w:dateFormat w:val="M/d/yyyy"/>
                                 <w:lid w:val="en-US"/>
                                 <w:storeMappedDataAs w:val="dateTime"/>
                                 <w:calendar w:val="gregorian"/>
                               </w:date>
                             </w:sdtPr>
+                            <w:sdtEndPr/>
                             <w:sdtContent>
                               <w:p>
                                 <w:pPr>
@@ -3482,7 +3485,7 @@
                                     <w:sz w:val="28"/>
                                     <w:szCs w:val="28"/>
                                   </w:rPr>
-                                  <w:t>11/24/2017</w:t>
+                                  <w:t>11/25/2017</w:t>
                                 </w:r>
                               </w:p>
                             </w:sdtContent>
@@ -3690,6 +3693,7 @@
                                     <w:dataBinding w:prefixMappings="xmlns:ns0='http://purl.org/dc/elements/1.1/' xmlns:ns1='http://schemas.openxmlformats.org/package/2006/metadata/core-properties' " w:xpath="/ns1:coreProperties[1]/ns0:creator[1]" w:storeItemID="{6C3C8BC8-F283-45AE-878A-BAB7291924A1}"/>
                                     <w:text/>
                                   </w:sdtPr>
+                                  <w:sdtEndPr/>
                                   <w:sdtContent>
                                     <w:r>
                                       <w:rPr>
@@ -3726,6 +3730,7 @@
                                     <w:dataBinding w:prefixMappings="xmlns:ns0='http://schemas.openxmlformats.org/officeDocument/2006/extended-properties' " w:xpath="/ns0:Properties[1]/ns0:Company[1]" w:storeItemID="{6668398D-A668-4E3E-A5EB-62B293D839F1}"/>
                                     <w:text/>
                                   </w:sdtPr>
+                                  <w:sdtEndPr/>
                                   <w:sdtContent>
                                     <w:r>
                                       <w:rPr>
@@ -3790,6 +3795,7 @@
                               <w:dataBinding w:prefixMappings="xmlns:ns0='http://purl.org/dc/elements/1.1/' xmlns:ns1='http://schemas.openxmlformats.org/package/2006/metadata/core-properties' " w:xpath="/ns1:coreProperties[1]/ns0:creator[1]" w:storeItemID="{6C3C8BC8-F283-45AE-878A-BAB7291924A1}"/>
                               <w:text/>
                             </w:sdtPr>
+                            <w:sdtEndPr/>
                             <w:sdtContent>
                               <w:r>
                                 <w:rPr>
@@ -3826,6 +3832,7 @@
                               <w:dataBinding w:prefixMappings="xmlns:ns0='http://schemas.openxmlformats.org/officeDocument/2006/extended-properties' " w:xpath="/ns0:Properties[1]/ns0:Company[1]" w:storeItemID="{6668398D-A668-4E3E-A5EB-62B293D839F1}"/>
                               <w:text/>
                             </w:sdtPr>
+                            <w:sdtEndPr/>
                             <w:sdtContent>
                               <w:r>
                                 <w:rPr>
@@ -3943,6 +3950,7 @@
                                     <w:dataBinding w:prefixMappings="xmlns:ns0='http://purl.org/dc/elements/1.1/' xmlns:ns1='http://schemas.openxmlformats.org/package/2006/metadata/core-properties' " w:xpath="/ns1:coreProperties[1]/ns0:title[1]" w:storeItemID="{6C3C8BC8-F283-45AE-878A-BAB7291924A1}"/>
                                     <w:text/>
                                   </w:sdtPr>
+                                  <w:sdtEndPr/>
                                   <w:sdtContent>
                                     <w:r>
                                       <w:rPr>
@@ -3979,6 +3987,7 @@
                                     <w:dataBinding w:prefixMappings="xmlns:ns0='http://purl.org/dc/elements/1.1/' xmlns:ns1='http://schemas.openxmlformats.org/package/2006/metadata/core-properties' " w:xpath="/ns1:coreProperties[1]/ns0:subject[1]" w:storeItemID="{6C3C8BC8-F283-45AE-878A-BAB7291924A1}"/>
                                     <w:text/>
                                   </w:sdtPr>
+                                  <w:sdtEndPr/>
                                   <w:sdtContent>
                                     <w:r>
                                       <w:rPr>
@@ -4039,6 +4048,7 @@
                               <w:dataBinding w:prefixMappings="xmlns:ns0='http://purl.org/dc/elements/1.1/' xmlns:ns1='http://schemas.openxmlformats.org/package/2006/metadata/core-properties' " w:xpath="/ns1:coreProperties[1]/ns0:title[1]" w:storeItemID="{6C3C8BC8-F283-45AE-878A-BAB7291924A1}"/>
                               <w:text/>
                             </w:sdtPr>
+                            <w:sdtEndPr/>
                             <w:sdtContent>
                               <w:r>
                                 <w:rPr>
@@ -4075,6 +4085,7 @@
                               <w:dataBinding w:prefixMappings="xmlns:ns0='http://purl.org/dc/elements/1.1/' xmlns:ns1='http://schemas.openxmlformats.org/package/2006/metadata/core-properties' " w:xpath="/ns1:coreProperties[1]/ns0:subject[1]" w:storeItemID="{6C3C8BC8-F283-45AE-878A-BAB7291924A1}"/>
                               <w:text/>
                             </w:sdtPr>
+                            <w:sdtEndPr/>
                             <w:sdtContent>
                               <w:r>
                                 <w:rPr>
@@ -4114,7 +4125,19 @@
     </w:p>
     <w:p>
       <w:r>
-        <w:t xml:space="preserve">As a group we have completed task A with six test drivers each for completing the tasks listed on My Place. The drivers thoroughly test our code under different inputs and test whether the code meets our desired and expected output. These drivers test: </w:t>
+        <w:t xml:space="preserve">As a group we have completed task A with six test drivers each for completing the tasks listed on My Place. The drivers thoroughly test our code under different inputs and test whether the code meets our desired and expected output. </w:t>
+      </w:r>
+      <w:r>
+        <w:t>We have tested the concurrent system under certain conditions, and used the different types of account</w:t>
+      </w:r>
+      <w:r>
+        <w:t>s</w:t>
+      </w:r>
+      <w:r>
+        <w:t xml:space="preserve">. Our synchronization uses the lock object mechanism to prevent two or more threads accessing the same data at the same time, preventing race conditions. We also have a condition in the withdrawal method, if the user tries to withdraw an amount that will put the account overdrawn the condition will give the user the chance to wait until the account has money deposited by another user before completing the withdrawal transaction. Our </w:t>
+      </w:r>
+      <w:r>
+        <w:t xml:space="preserve">drivers test: </w:t>
       </w:r>
     </w:p>
     <w:p>
@@ -4192,7 +4215,13 @@
         </w:numPr>
       </w:pPr>
       <w:r>
-        <w:t>2 employees are simultaneously trying to edit an account holders details</w:t>
+        <w:t xml:space="preserve">2 employees are simultaneously trying to edit an account </w:t>
+      </w:r>
+      <w:r>
+        <w:t>holder’s</w:t>
+      </w:r>
+      <w:r>
+        <w:t xml:space="preserve"> details</w:t>
       </w:r>
     </w:p>
     <w:p>
@@ -4310,12 +4339,9 @@
     <w:p/>
     <w:p/>
     <w:p/>
-    <w:p/>
-    <w:p/>
-    <w:p/>
-    <w:p/>
-    <w:p>
-      <w:r>
+    <w:p>
+      <w:r>
+        <w:lastRenderedPageBreak/>
         <w:t>Test Driver 2</w:t>
       </w:r>
     </w:p>
@@ -4401,6 +4427,7 @@
     <w:p/>
     <w:p/>
     <w:p/>
+    <w:p/>
     <w:p>
       <w:r>
         <w:lastRenderedPageBreak/>
@@ -4412,7 +4439,13 @@
         <w:spacing w:after="0"/>
       </w:pPr>
       <w:r>
-        <w:t>Check withdraw, deposit and then view the balance simultaneously. Use 6 threads to complete the driver.</w:t>
+        <w:t xml:space="preserve">Check withdraw, </w:t>
+      </w:r>
+      <w:r>
+        <w:t>deposit,</w:t>
+      </w:r>
+      <w:r>
+        <w:t xml:space="preserve"> and then view the balance simultaneously. Use 6 threads to complete the driver.</w:t>
       </w:r>
     </w:p>
     <w:p>
@@ -5436,13 +5469,7 @@
     </w:p>
     <w:p>
       <w:r>
-        <w:t>Expected Output</w:t>
-      </w:r>
-      <w:r>
-        <w:t xml:space="preserve"> 2</w:t>
-      </w:r>
-      <w:r>
-        <w:t>:</w:t>
+        <w:t>Expected Output 2:</w:t>
       </w:r>
     </w:p>
     <w:p>
@@ -5458,59 +5485,41 @@
         <w:spacing w:after="0"/>
       </w:pPr>
       <w:r>
-        <w:t>Name changed from: AA0001 to BB</w:t>
-      </w:r>
-      <w:r>
-        <w:t>0001</w:t>
-      </w:r>
-    </w:p>
-    <w:p>
-      <w:pPr>
-        <w:spacing w:after="0"/>
-      </w:pPr>
-      <w:r>
-        <w:t>New Customer Id: BB</w:t>
-      </w:r>
-      <w:r>
-        <w:t>0001</w:t>
-      </w:r>
-    </w:p>
-    <w:p>
-      <w:pPr>
-        <w:spacing w:after="0"/>
-      </w:pPr>
-      <w:r>
-        <w:t>Name changed from: BB0001to CC</w:t>
-      </w:r>
-      <w:r>
-        <w:t>0001</w:t>
-      </w:r>
-    </w:p>
-    <w:p>
-      <w:pPr>
-        <w:spacing w:after="0"/>
-      </w:pPr>
-      <w:r>
-        <w:t>New Customer Id: CC</w:t>
-      </w:r>
-      <w:r>
-        <w:t>0001</w:t>
-      </w:r>
-    </w:p>
-    <w:p>
-      <w:pPr>
-        <w:spacing w:after="0"/>
-      </w:pPr>
-    </w:p>
-    <w:p>
-      <w:r>
-        <w:t>Expected Output</w:t>
-      </w:r>
-      <w:r>
-        <w:t xml:space="preserve"> 3</w:t>
-      </w:r>
-      <w:r>
-        <w:t>:</w:t>
+        <w:t>Name changed from: AA0001 to BB0001</w:t>
+      </w:r>
+    </w:p>
+    <w:p>
+      <w:pPr>
+        <w:spacing w:after="0"/>
+      </w:pPr>
+      <w:r>
+        <w:t>New Customer Id: BB0001</w:t>
+      </w:r>
+    </w:p>
+    <w:p>
+      <w:pPr>
+        <w:spacing w:after="0"/>
+      </w:pPr>
+      <w:r>
+        <w:t>Name changed from: BB0001to CC0001</w:t>
+      </w:r>
+    </w:p>
+    <w:p>
+      <w:pPr>
+        <w:spacing w:after="0"/>
+      </w:pPr>
+      <w:r>
+        <w:t>New Customer Id: CC0001</w:t>
+      </w:r>
+    </w:p>
+    <w:p>
+      <w:pPr>
+        <w:spacing w:after="0"/>
+      </w:pPr>
+    </w:p>
+    <w:p>
+      <w:r>
+        <w:t>Expected Output 3:</w:t>
       </w:r>
     </w:p>
     <w:p>
@@ -5632,64 +5641,50 @@
         <w:lastRenderedPageBreak/>
         <w:t>Mutation Testing (Adding Bugs)</w:t>
       </w:r>
+      <w:r>
+        <w:t xml:space="preserve"> and Description of Outcome </w:t>
+      </w:r>
     </w:p>
     <w:p>
       <w:r>
         <w:t>&lt;&lt;to be added &gt;&gt;</w:t>
       </w:r>
+    </w:p>
+    <w:p/>
+    <w:p>
       <w:bookmarkStart w:id="0" w:name="_GoBack"/>
       <w:bookmarkEnd w:id="0"/>
     </w:p>
     <w:p/>
-    <w:p/>
-    <w:p/>
-    <w:p/>
-    <w:p>
-      <w:r>
-        <w:t>Points still to be included in this* document:</w:t>
-      </w:r>
-    </w:p>
-    <w:p>
-      <w:pPr>
-        <w:pStyle w:val="ListParagraph"/>
-        <w:numPr>
-          <w:ilvl w:val="0"/>
-          <w:numId w:val="2"/>
-        </w:numPr>
-      </w:pPr>
-      <w:r>
-        <w:t>Demonstrate search and filter in Task B testing</w:t>
-      </w:r>
-    </w:p>
-    <w:p>
-      <w:pPr>
-        <w:pStyle w:val="ListParagraph"/>
-        <w:numPr>
-          <w:ilvl w:val="0"/>
-          <w:numId w:val="2"/>
-        </w:numPr>
-      </w:pPr>
-      <w:r>
-        <w:t>Describe the threads added to each thread group0 in task B, and mention thread names within each thread group</w:t>
-      </w:r>
-    </w:p>
-    <w:p>
-      <w:pPr>
-        <w:pStyle w:val="ListParagraph"/>
-        <w:numPr>
-          <w:ilvl w:val="0"/>
-          <w:numId w:val="2"/>
-        </w:numPr>
-      </w:pPr>
-      <w:r>
-        <w:t>Few paragraphs at end of this document to explain how good our testing is (drivers, bugs added etc.)</w:t>
-      </w:r>
-    </w:p>
-    <w:p>
-      <w:pPr>
-        <w:pStyle w:val="ListParagraph"/>
-      </w:pPr>
-    </w:p>
+    <w:p>
+      <w:pPr>
+        <w:pStyle w:val="Heading1"/>
+      </w:pPr>
+      <w:r>
+        <w:t>Search and Filter Task B Demo (Screen Shots)</w:t>
+      </w:r>
+    </w:p>
+    <w:p>
+      <w:r>
+        <w:t>&lt;&lt;to be added &gt;&gt;</w:t>
+      </w:r>
+    </w:p>
+    <w:p/>
+    <w:p>
+      <w:pPr>
+        <w:pStyle w:val="Heading1"/>
+      </w:pPr>
+      <w:r>
+        <w:t>Description of Thread Groups and Threads in Task B</w:t>
+      </w:r>
+    </w:p>
+    <w:p>
+      <w:r>
+        <w:t>&lt;&lt;to be added &gt;&gt;</w:t>
+      </w:r>
+    </w:p>
+    <w:p/>
+    <w:p/>
     <w:sectPr>
       <w:pgSz w:w="11906" w:h="16838"/>
       <w:pgMar w:top="1440" w:right="1440" w:bottom="1440" w:left="1440" w:header="708" w:footer="708" w:gutter="0"/>
@@ -5703,7 +5698,7 @@
 </file>
 
 <file path=word/numbering.xml><?xml version="1.0" encoding="utf-8"?>
-<w:numbering xmlns:wpc="http://schemas.microsoft.com/office/word/2010/wordprocessingCanvas" xmlns:cx="http://schemas.microsoft.com/office/drawing/2014/chartex" xmlns:cx1="http://schemas.microsoft.com/office/drawing/2015/9/8/chartex" xmlns:mc="http://schemas.openxmlformats.org/markup-compatibility/2006" xmlns:o="urn:schemas-microsoft-com:office:office" xmlns:r="http://schemas.openxmlformats.org/officeDocument/2006/relationships" xmlns:m="http://schemas.openxmlformats.org/officeDocument/2006/math" xmlns:v="urn:schemas-microsoft-com:vml" xmlns:wp14="http://schemas.microsoft.com/office/word/2010/wordprocessingDrawing" xmlns:wp="http://schemas.openxmlformats.org/drawingml/2006/wordprocessingDrawing" xmlns:w10="urn:schemas-microsoft-com:office:word" xmlns:w="http://schemas.openxmlformats.org/wordprocessingml/2006/main" xmlns:w14="http://schemas.microsoft.com/office/word/2010/wordml" xmlns:w15="http://schemas.microsoft.com/office/word/2012/wordml" xmlns:w16se="http://schemas.microsoft.com/office/word/2015/wordml/symex" xmlns:wpg="http://schemas.microsoft.com/office/word/2010/wordprocessingGroup" xmlns:wpi="http://schemas.microsoft.com/office/word/2010/wordprocessingInk" xmlns:wne="http://schemas.microsoft.com/office/word/2006/wordml" xmlns:wps="http://schemas.microsoft.com/office/word/2010/wordprocessingShape" mc:Ignorable="w14 w15 w16se wp14">
+<w:numbering xmlns:wpc="http://schemas.microsoft.com/office/word/2010/wordprocessingCanvas" xmlns:cx="http://schemas.microsoft.com/office/drawing/2014/chartex" xmlns:cx1="http://schemas.microsoft.com/office/drawing/2015/9/8/chartex" xmlns:cx2="http://schemas.microsoft.com/office/drawing/2015/10/21/chartex" xmlns:cx3="http://schemas.microsoft.com/office/drawing/2016/5/9/chartex" xmlns:cx4="http://schemas.microsoft.com/office/drawing/2016/5/10/chartex" xmlns:cx5="http://schemas.microsoft.com/office/drawing/2016/5/11/chartex" xmlns:cx6="http://schemas.microsoft.com/office/drawing/2016/5/12/chartex" xmlns:cx7="http://schemas.microsoft.com/office/drawing/2016/5/13/chartex" xmlns:cx8="http://schemas.microsoft.com/office/drawing/2016/5/14/chartex" xmlns:mc="http://schemas.openxmlformats.org/markup-compatibility/2006" xmlns:aink="http://schemas.microsoft.com/office/drawing/2016/ink" xmlns:am3d="http://schemas.microsoft.com/office/drawing/2017/model3d" xmlns:o="urn:schemas-microsoft-com:office:office" xmlns:r="http://schemas.openxmlformats.org/officeDocument/2006/relationships" xmlns:m="http://schemas.openxmlformats.org/officeDocument/2006/math" xmlns:v="urn:schemas-microsoft-com:vml" xmlns:wp14="http://schemas.microsoft.com/office/word/2010/wordprocessingDrawing" xmlns:wp="http://schemas.openxmlformats.org/drawingml/2006/wordprocessingDrawing" xmlns:w10="urn:schemas-microsoft-com:office:word" xmlns:w="http://schemas.openxmlformats.org/wordprocessingml/2006/main" xmlns:w14="http://schemas.microsoft.com/office/word/2010/wordml" xmlns:w15="http://schemas.microsoft.com/office/word/2012/wordml" xmlns:w16cid="http://schemas.microsoft.com/office/word/2016/wordml/cid" xmlns:w16se="http://schemas.microsoft.com/office/word/2015/wordml/symex" xmlns:wpg="http://schemas.microsoft.com/office/word/2010/wordprocessingGroup" xmlns:wpi="http://schemas.microsoft.com/office/word/2010/wordprocessingInk" xmlns:wne="http://schemas.microsoft.com/office/word/2006/wordml" xmlns:wps="http://schemas.microsoft.com/office/word/2010/wordprocessingShape" mc:Ignorable="w14 w15 w16se w16cid wp14">
   <w:abstractNum w:abstractNumId="0" w15:restartNumberingAfterBreak="0">
     <w:nsid w:val="14373CEE"/>
     <w:multiLevelType w:val="hybridMultilevel"/>
@@ -5940,7 +5935,7 @@
 </file>
 
 <file path=word/styles.xml><?xml version="1.0" encoding="utf-8"?>
-<w:styles xmlns:mc="http://schemas.openxmlformats.org/markup-compatibility/2006" xmlns:r="http://schemas.openxmlformats.org/officeDocument/2006/relationships" xmlns:w="http://schemas.openxmlformats.org/wordprocessingml/2006/main" xmlns:w14="http://schemas.microsoft.com/office/word/2010/wordml" xmlns:w15="http://schemas.microsoft.com/office/word/2012/wordml" xmlns:w16se="http://schemas.microsoft.com/office/word/2015/wordml/symex" mc:Ignorable="w14 w15 w16se">
+<w:styles xmlns:mc="http://schemas.openxmlformats.org/markup-compatibility/2006" xmlns:r="http://schemas.openxmlformats.org/officeDocument/2006/relationships" xmlns:w="http://schemas.openxmlformats.org/wordprocessingml/2006/main" xmlns:w14="http://schemas.microsoft.com/office/word/2010/wordml" xmlns:w15="http://schemas.microsoft.com/office/word/2012/wordml" xmlns:w16cid="http://schemas.microsoft.com/office/word/2016/wordml/cid" xmlns:w16se="http://schemas.microsoft.com/office/word/2015/wordml/symex" mc:Ignorable="w14 w15 w16se w16cid">
   <w:docDefaults>
     <w:rPrDefault>
       <w:rPr>
@@ -5956,7 +5951,7 @@
       </w:pPr>
     </w:pPrDefault>
   </w:docDefaults>
-  <w:latentStyles w:defLockedState="0" w:defUIPriority="99" w:defSemiHidden="0" w:defUnhideWhenUsed="0" w:defQFormat="0" w:count="371">
+  <w:latentStyles w:defLockedState="0" w:defUIPriority="99" w:defSemiHidden="0" w:defUnhideWhenUsed="0" w:defQFormat="0" w:count="375">
     <w:lsdException w:name="Normal" w:uiPriority="0" w:qFormat="1"/>
     <w:lsdException w:name="heading 1" w:uiPriority="9" w:qFormat="1"/>
     <w:lsdException w:name="heading 2" w:semiHidden="1" w:uiPriority="9" w:unhideWhenUsed="1" w:qFormat="1"/>
@@ -6062,7 +6057,6 @@
     <w:lsdException w:name="HTML Sample" w:semiHidden="1" w:unhideWhenUsed="1"/>
     <w:lsdException w:name="HTML Typewriter" w:semiHidden="1" w:unhideWhenUsed="1"/>
     <w:lsdException w:name="HTML Variable" w:semiHidden="1" w:unhideWhenUsed="1"/>
-    <w:lsdException w:name="Normal Table" w:semiHidden="1" w:unhideWhenUsed="1"/>
     <w:lsdException w:name="annotation subject" w:semiHidden="1" w:unhideWhenUsed="1"/>
     <w:lsdException w:name="No List" w:semiHidden="1" w:unhideWhenUsed="1"/>
     <w:lsdException w:name="Outline List 1" w:semiHidden="1" w:unhideWhenUsed="1"/>
@@ -6106,10 +6100,8 @@
     <w:lsdException w:name="Table Elegant" w:semiHidden="1" w:unhideWhenUsed="1"/>
     <w:lsdException w:name="Table Professional" w:semiHidden="1" w:unhideWhenUsed="1"/>
     <w:lsdException w:name="Table Subtle 1" w:semiHidden="1" w:unhideWhenUsed="1"/>
-    <w:lsdException w:name="Table Subtle 2" w:semiHidden="1" w:unhideWhenUsed="1"/>
     <w:lsdException w:name="Table Web 1" w:semiHidden="1" w:unhideWhenUsed="1"/>
     <w:lsdException w:name="Table Web 2" w:semiHidden="1" w:unhideWhenUsed="1"/>
-    <w:lsdException w:name="Table Web 3" w:semiHidden="1" w:unhideWhenUsed="1"/>
     <w:lsdException w:name="Balloon Text" w:semiHidden="1" w:unhideWhenUsed="1"/>
     <w:lsdException w:name="Table Grid" w:uiPriority="39"/>
     <w:lsdException w:name="Table Theme" w:semiHidden="1" w:unhideWhenUsed="1"/>
@@ -6328,6 +6320,10 @@
     <w:lsdException w:name="List Table 5 Dark Accent 6" w:uiPriority="50"/>
     <w:lsdException w:name="List Table 6 Colorful Accent 6" w:uiPriority="51"/>
     <w:lsdException w:name="List Table 7 Colorful Accent 6" w:uiPriority="52"/>
+    <w:lsdException w:name="Mention" w:semiHidden="1" w:unhideWhenUsed="1"/>
+    <w:lsdException w:name="Smart Hyperlink" w:semiHidden="1" w:unhideWhenUsed="1"/>
+    <w:lsdException w:name="Hashtag" w:semiHidden="1" w:unhideWhenUsed="1"/>
+    <w:lsdException w:name="Unresolved Mention" w:semiHidden="1" w:unhideWhenUsed="1"/>
   </w:latentStyles>
   <w:style w:type="paragraph" w:default="1" w:styleId="Normal">
     <w:name w:val="Normal"/>
@@ -6696,7 +6692,7 @@
 
 <file path=customXml/item1.xml><?xml version="1.0" encoding="utf-8"?>
 <CoverPageProperties xmlns="http://schemas.microsoft.com/office/2006/coverPageProps">
-  <PublishDate>2017-11-24T00:00:00</PublishDate>
+  <PublishDate>2017-11-25T00:00:00</PublishDate>
   <Abstract/>
   <CompanyAddress/>
   <CompanyPhone/>
@@ -6718,7 +6714,7 @@
 </file>
 
 <file path=customXml/itemProps2.xml><?xml version="1.0" encoding="utf-8"?>
-<ds:datastoreItem xmlns:ds="http://schemas.openxmlformats.org/officeDocument/2006/customXml" ds:itemID="{E4B99E54-0EA3-465C-B6A7-317EF3F3953B}">
+<ds:datastoreItem xmlns:ds="http://schemas.openxmlformats.org/officeDocument/2006/customXml" ds:itemID="{B160711E-8D29-4E9B-8B89-AC8BBDC82839}">
   <ds:schemaRefs>
     <ds:schemaRef ds:uri="http://schemas.openxmlformats.org/officeDocument/2006/bibliography"/>
   </ds:schemaRefs>

</xml_diff>